<commit_message>
Break even analysis update
</commit_message>
<xml_diff>
--- a/Business_RULES.docx
+++ b/Business_RULES.docx
@@ -2408,27 +2408,14 @@
       <w:r>
         <w:t xml:space="preserve">Figure </w:t>
       </w:r>
-      <w:r>
-        <w:fldChar w:fldCharType="begin"/>
-      </w:r>
-      <w:r>
-        <w:instrText xml:space="preserve"> SEQ Figure \* ARABIC </w:instrText>
-      </w:r>
-      <w:r>
-        <w:fldChar w:fldCharType="separate"/>
-      </w:r>
-      <w:r>
-        <w:rPr>
-          <w:noProof/>
-        </w:rPr>
-        <w:t>1</w:t>
-      </w:r>
-      <w:r>
-        <w:rPr>
-          <w:noProof/>
-        </w:rPr>
-        <w:fldChar w:fldCharType="end"/>
-      </w:r>
+      <w:fldSimple w:instr=" SEQ Figure \* ARABIC ">
+        <w:r>
+          <w:rPr>
+            <w:noProof/>
+          </w:rPr>
+          <w:t>1</w:t>
+        </w:r>
+      </w:fldSimple>
       <w:r>
         <w:t>: amount of start-up funding required</w:t>
       </w:r>
@@ -4433,9 +4420,9 @@
         </w:rPr>
         <w:drawing>
           <wp:inline distT="0" distB="0" distL="0" distR="0">
-            <wp:extent cx="2524125" cy="914400"/>
-            <wp:effectExtent l="0" t="0" r="9525" b="0"/>
-            <wp:docPr id="6" name="Picture 6"/>
+            <wp:extent cx="2022475" cy="699770"/>
+            <wp:effectExtent l="0" t="0" r="0" b="5080"/>
+            <wp:docPr id="13" name="Picture 13"/>
             <wp:cNvGraphicFramePr>
               <a:graphicFrameLocks xmlns:a="http://schemas.openxmlformats.org/drawingml/2006/main" noChangeAspect="1"/>
             </wp:cNvGraphicFramePr>
@@ -4443,8 +4430,10 @@
               <a:graphicData uri="http://schemas.openxmlformats.org/drawingml/2006/picture">
                 <pic:pic xmlns:pic="http://schemas.openxmlformats.org/drawingml/2006/picture">
                   <pic:nvPicPr>
-                    <pic:cNvPr id="6" name="8.PNG"/>
-                    <pic:cNvPicPr/>
+                    <pic:cNvPr id="0" name="Picture 1"/>
+                    <pic:cNvPicPr>
+                      <a:picLocks noChangeAspect="1" noChangeArrowheads="1"/>
+                    </pic:cNvPicPr>
                   </pic:nvPicPr>
                   <pic:blipFill>
                     <a:blip r:embed="rId14">
@@ -4454,18 +4443,23 @@
                         </a:ext>
                       </a:extLst>
                     </a:blip>
+                    <a:srcRect/>
                     <a:stretch>
                       <a:fillRect/>
                     </a:stretch>
                   </pic:blipFill>
-                  <pic:spPr>
+                  <pic:spPr bwMode="auto">
                     <a:xfrm>
                       <a:off x="0" y="0"/>
-                      <a:ext cx="2549438" cy="923570"/>
+                      <a:ext cx="2022475" cy="699770"/>
                     </a:xfrm>
                     <a:prstGeom prst="rect">
                       <a:avLst/>
                     </a:prstGeom>
+                    <a:noFill/>
+                    <a:ln>
+                      <a:noFill/>
+                    </a:ln>
                   </pic:spPr>
                 </pic:pic>
               </a:graphicData>
@@ -4473,6 +4467,8 @@
           </wp:inline>
         </w:drawing>
       </w:r>
+      <w:bookmarkStart w:id="1" w:name="_GoBack"/>
+      <w:bookmarkEnd w:id="1"/>
     </w:p>
     <w:p>
       <w:pPr>
@@ -5136,10 +5132,7 @@
         </w:numPr>
       </w:pPr>
     </w:p>
-    <w:p>
-      <w:bookmarkStart w:id="1" w:name="_GoBack"/>
-      <w:bookmarkEnd w:id="1"/>
-    </w:p>
+    <w:p/>
     <w:sectPr>
       <w:footerReference w:type="default" r:id="rId21"/>
       <w:pgSz w:w="11906" w:h="16838"/>
@@ -5221,7 +5214,7 @@
             <w:bCs/>
             <w:noProof/>
           </w:rPr>
-          <w:t>10</w:t>
+          <w:t>6</w:t>
         </w:r>
         <w:r>
           <w:rPr>
@@ -7684,7 +7677,7 @@
   <a:extraClrSchemeLst/>
   <a:extLst>
     <a:ext uri="{05A4C25C-085E-4340-85A3-A5531E510DB2}">
-      <thm15:themeFamily xmlns="" xmlns:thm15="http://schemas.microsoft.com/office/thememl/2012/main" name="Office Theme" id="{62F939B6-93AF-4DB8-9C6B-D6C7DFDC589F}" vid="{4A3C46E8-61CC-4603-A589-7422A47A8E4A}"/>
+      <thm15:themeFamily xmlns:thm15="http://schemas.microsoft.com/office/thememl/2012/main" xmlns="" name="Office Theme" id="{62F939B6-93AF-4DB8-9C6B-D6C7DFDC589F}" vid="{4A3C46E8-61CC-4603-A589-7422A47A8E4A}"/>
     </a:ext>
   </a:extLst>
 </a:theme>

</xml_diff>